<commit_message>
"fix: node flow rectified"
</commit_message>
<xml_diff>
--- a/simulacao_juridica_data/modelos_juiz/modelo_decisao_saneamento.docx
+++ b/simulacao_juridica_data/modelos_juiz/modelo_decisao_saneamento.docx
@@ -466,195 +466,45 @@
         <w:rPr>
           <w:lang w:val="pt-BR"/>
         </w:rPr>
-        <w:t>Defiro a produção dos seguintes meios de prova, por se mostrarem pertinentes à elucidação dos pontos controvertidos:</w:t>
-      </w:r>
-    </w:p>
-    <w:p>
-      <w:pPr>
-        <w:rPr>
-          <w:lang w:val="pt-BR"/>
-        </w:rPr>
-      </w:pPr>
-      <w:r>
-        <w:rPr>
-          <w:lang w:val="pt-BR"/>
-        </w:rPr>
-        <w:t xml:space="preserve">a) </w:t>
-      </w:r>
+        <w:t>Indefiro</w:t>
+      </w:r>
+      <w:r>
+        <w:rPr>
+          <w:lang w:val="pt-BR"/>
+        </w:rPr>
+        <w:t xml:space="preserve"> a produção</w:t>
+      </w:r>
+      <w:r>
+        <w:rPr>
+          <w:lang w:val="pt-BR"/>
+        </w:rPr>
+        <w:t xml:space="preserve"> e não d</w:t>
+      </w:r>
+      <w:r>
+        <w:rPr>
+          <w:lang w:val="pt-BR"/>
+        </w:rPr>
+        <w:t>esigno Audiência de Instrução e Julgamento</w:t>
+      </w:r>
+      <w:r>
+        <w:rPr>
+          <w:lang w:val="pt-BR"/>
+        </w:rPr>
+        <w:t xml:space="preserve">, isto é um MVP!!! Sim, estou determinando as partes especificarem as provas no próximo item, mas já as indeferi! </w:t>
+      </w:r>
+    </w:p>
+    <w:p>
+      <w:pPr>
+        <w:rPr>
+          <w:lang w:val="pt-BR"/>
+        </w:rPr>
+      </w:pPr>
       <w:r>
         <w:rPr>
           <w:b/>
           <w:bCs/>
           <w:lang w:val="pt-BR"/>
         </w:rPr>
-        <w:t>Prova Documental:</w:t>
-      </w:r>
-      <w:r>
-        <w:rPr>
-          <w:lang w:val="pt-BR"/>
-        </w:rPr>
-        <w:t xml:space="preserve"> Já constante dos autos e eventual documental suplementar, a ser juntada no prazo comum de 15 (quinze) dias, sob pena de preclusão, desde que se refira a fatos ocorridos após os articulados ou para contrapor os que foram produzidos nos autos (CPC, art. 435). b) </w:t>
-      </w:r>
-      <w:r>
-        <w:rPr>
-          <w:b/>
-          <w:bCs/>
-          <w:lang w:val="pt-BR"/>
-        </w:rPr>
-        <w:t>Depoimento Pessoal do Autor e do Representante Legal da Ré:</w:t>
-      </w:r>
-      <w:r>
-        <w:rPr>
-          <w:lang w:val="pt-BR"/>
-        </w:rPr>
-        <w:t xml:space="preserve"> Requeridos pelas partes, que deverão ser intimados pessoalmente para comparecer à audiência de instrução, sob pena de confissão (CPC, art. 385, §1º). c) </w:t>
-      </w:r>
-      <w:r>
-        <w:rPr>
-          <w:b/>
-          <w:bCs/>
-          <w:lang w:val="pt-BR"/>
-        </w:rPr>
-        <w:t>Prova Testemunhal:</w:t>
-      </w:r>
-      <w:r>
-        <w:rPr>
-          <w:lang w:val="pt-BR"/>
-        </w:rPr>
-        <w:t xml:space="preserve"> Para ambas as partes. As partes deverão apresentar o rol de testemunhas no prazo comum de 15 (quinze) dias, a contar da intimação desta decisão, sob pena de preclusão, limitadas a 3 (três) testemunhas para cada fato controvertido, até o máximo de 10 (dez) no total (CPC, art. 357, §4º e §6º). As testemunhas deverão ser qualificadas com nome completo, profissão, estado civil, idade, CPF, RG, endereço completo de residência e local de trabalho. Cabe aos advogados </w:t>
-      </w:r>
-      <w:proofErr w:type="gramStart"/>
-      <w:r>
-        <w:rPr>
-          <w:lang w:val="pt-BR"/>
-        </w:rPr>
-        <w:t>informar</w:t>
-      </w:r>
-      <w:proofErr w:type="gramEnd"/>
-      <w:r>
-        <w:rPr>
-          <w:lang w:val="pt-BR"/>
-        </w:rPr>
-        <w:t xml:space="preserve"> ou intimar as testemunhas por eles arroladas do dia, da hora e do local da audiência designada, dispensando-se a intimação do juízo, nos termos do art. 455 do CPC, salvo as exceções legais.</w:t>
-      </w:r>
-    </w:p>
-    <w:p>
-      <w:pPr>
-        <w:rPr>
-          <w:lang w:val="pt-BR"/>
-        </w:rPr>
-      </w:pPr>
-      <w:r>
-        <w:rPr>
-          <w:lang w:val="pt-BR"/>
-        </w:rPr>
-        <w:t>Indefiro, por ora, outros meios de prova não especificados ou que se mostrem impertinentes ou protelatórios.</w:t>
-      </w:r>
-    </w:p>
-    <w:p>
-      <w:pPr>
-        <w:rPr>
-          <w:lang w:val="pt-BR"/>
-        </w:rPr>
-      </w:pPr>
-      <w:r>
-        <w:rPr>
-          <w:b/>
-          <w:bCs/>
-          <w:lang w:val="pt-BR"/>
-        </w:rPr>
-        <w:t>5. Designação de Audiência de Instrução e Julgamento:</w:t>
-      </w:r>
-    </w:p>
-    <w:p>
-      <w:pPr>
-        <w:rPr>
-          <w:lang w:val="pt-BR"/>
-        </w:rPr>
-      </w:pPr>
-      <w:r>
-        <w:rPr>
-          <w:lang w:val="pt-BR"/>
-        </w:rPr>
-        <w:t xml:space="preserve">Designo Audiência de Instrução e Julgamento para o dia </w:t>
-      </w:r>
-      <w:r>
-        <w:rPr>
-          <w:b/>
-          <w:bCs/>
-          <w:lang w:val="pt-BR"/>
-        </w:rPr>
-        <w:t xml:space="preserve">[DATA DA AUDIÊNCIA DE INSTRUÇÃO - </w:t>
-      </w:r>
-      <w:proofErr w:type="spellStart"/>
-      <w:r>
-        <w:rPr>
-          <w:b/>
-          <w:bCs/>
-          <w:lang w:val="pt-BR"/>
-        </w:rPr>
-        <w:t>ex</w:t>
-      </w:r>
-      <w:proofErr w:type="spellEnd"/>
-      <w:r>
-        <w:rPr>
-          <w:b/>
-          <w:bCs/>
-          <w:lang w:val="pt-BR"/>
-        </w:rPr>
-        <w:t>: 30 de setembro de 2025]</w:t>
-      </w:r>
-      <w:r>
-        <w:rPr>
-          <w:lang w:val="pt-BR"/>
-        </w:rPr>
-        <w:t xml:space="preserve">, às </w:t>
-      </w:r>
-      <w:r>
-        <w:rPr>
-          <w:b/>
-          <w:bCs/>
-          <w:lang w:val="pt-BR"/>
-        </w:rPr>
-        <w:t xml:space="preserve">[HORÁRIO DA AUDIÊNCIA DE INSTRUÇÃO - </w:t>
-      </w:r>
-      <w:proofErr w:type="spellStart"/>
-      <w:r>
-        <w:rPr>
-          <w:b/>
-          <w:bCs/>
-          <w:lang w:val="pt-BR"/>
-        </w:rPr>
-        <w:t>ex</w:t>
-      </w:r>
-      <w:proofErr w:type="spellEnd"/>
-      <w:r>
-        <w:rPr>
-          <w:b/>
-          <w:bCs/>
-          <w:lang w:val="pt-BR"/>
-        </w:rPr>
-        <w:t>: 14:00 horas]</w:t>
-      </w:r>
-      <w:r>
-        <w:rPr>
-          <w:lang w:val="pt-BR"/>
-        </w:rPr>
-        <w:t>, a ser realizada na sala de audiências deste Juízo, oportunidade em que serão colhidos os depoimentos pessoais e ouvidas as testemunhas arroladas.</w:t>
-      </w:r>
-    </w:p>
-    <w:p>
-      <w:pPr>
-        <w:rPr>
-          <w:lang w:val="pt-BR"/>
-        </w:rPr>
-      </w:pPr>
-      <w:r>
-        <w:rPr>
-          <w:b/>
-          <w:bCs/>
-          <w:lang w:val="pt-BR"/>
-        </w:rPr>
         <w:t>6. Deliberações Finais:</w:t>
       </w:r>
     </w:p>
@@ -668,14 +518,13 @@
         <w:rPr>
           <w:lang w:val="pt-BR"/>
         </w:rPr>
-        <w:t xml:space="preserve">a) Intimem-se as partes, por seus advogados, via Diário da Justiça Eletrônico, para ciência e cumprimento desta decisão, especialmente quanto aos prazos para juntada de documentos e apresentação de rol de testemunhas. b) Oficie-se, se necessário, para intimação de testemunhas arroladas com a prerrogativa de intimação judicial, caso devidamente justificado. c) As partes poderão apresentar pedido de esclarecimentos ou </w:t>
-      </w:r>
-      <w:r>
-        <w:rPr>
-          <w:lang w:val="pt-BR"/>
-        </w:rPr>
-        <w:lastRenderedPageBreak/>
-        <w:t>solicitação de ajustes a esta decisão, no prazo comum de 5 (cinco) dias, findo o qual a decisão se tornará estável (CPC, art. 357, §1º).</w:t>
+        <w:t xml:space="preserve">a) Intimem-se as partes, por seus advogados, via Diário da Justiça Eletrônico, para ciência e cumprimento desta decisão, especialmente quanto aos prazos </w:t>
+      </w:r>
+      <w:r>
+        <w:rPr>
+          <w:lang w:val="pt-BR"/>
+        </w:rPr>
+        <w:t>para especificarem as provas que pretendem produzir.</w:t>
       </w:r>
     </w:p>
     <w:p>
@@ -1356,6 +1205,7 @@
   <w:style w:type="character" w:default="1" w:styleId="Fontepargpadro">
     <w:name w:val="Default Paragraph Font"/>
     <w:uiPriority w:val="1"/>
+    <w:semiHidden/>
     <w:unhideWhenUsed/>
   </w:style>
   <w:style w:type="table" w:default="1" w:styleId="Tabelanormal">

</xml_diff>